<commit_message>
Estructura de tesis personal
</commit_message>
<xml_diff>
--- a/RES-REVISIÓN DE TESIS.docx
+++ b/RES-REVISIÓN DE TESIS.docx
@@ -1927,7 +1927,339 @@
         </w:rPr>
       </w:pPr>
     </w:p>
-    <w:p>
+    <w:p/>
+    <w:p/>
+    <w:p/>
+    <w:p/>
+    <w:p/>
+    <w:p/>
+    <w:p/>
+    <w:p/>
+    <w:p/>
+    <w:p>
+      <w:r>
+        <w:lastRenderedPageBreak/>
+        <w:t>2020. “Ricardo SMS”</w:t>
+      </w:r>
+    </w:p>
+    <w:p/>
+    <w:p>
+      <w:pPr>
+        <w:pStyle w:val="Prrafodelista"/>
+        <w:numPr>
+          <w:ilvl w:val="0"/>
+          <w:numId w:val="4"/>
+        </w:numPr>
+      </w:pPr>
+      <w:r>
+        <w:t>Índice</w:t>
+      </w:r>
+    </w:p>
+    <w:p>
+      <w:pPr>
+        <w:pStyle w:val="Prrafodelista"/>
+        <w:numPr>
+          <w:ilvl w:val="0"/>
+          <w:numId w:val="4"/>
+        </w:numPr>
+      </w:pPr>
+      <w:r>
+        <w:t>Introducción</w:t>
+      </w:r>
+    </w:p>
+    <w:p>
+      <w:pPr>
+        <w:pStyle w:val="Prrafodelista"/>
+        <w:numPr>
+          <w:ilvl w:val="0"/>
+          <w:numId w:val="4"/>
+        </w:numPr>
+      </w:pPr>
+      <w:r>
+        <w:t>Antecedentes</w:t>
+      </w:r>
+    </w:p>
+    <w:p>
+      <w:pPr>
+        <w:pStyle w:val="Prrafodelista"/>
+        <w:numPr>
+          <w:ilvl w:val="0"/>
+          <w:numId w:val="4"/>
+        </w:numPr>
+        <w:rPr>
+          <w:lang w:val="es-MX"/>
+        </w:rPr>
+      </w:pPr>
+      <w:r>
+        <w:rPr>
+          <w:lang w:val="es-MX"/>
+        </w:rPr>
+        <w:t>Planteamiento del problema</w:t>
+      </w:r>
+    </w:p>
+    <w:p>
+      <w:pPr>
+        <w:pStyle w:val="Prrafodelista"/>
+        <w:numPr>
+          <w:ilvl w:val="1"/>
+          <w:numId w:val="4"/>
+        </w:numPr>
+        <w:rPr>
+          <w:lang w:val="es-MX"/>
+        </w:rPr>
+      </w:pPr>
+      <w:r>
+        <w:rPr>
+          <w:lang w:val="es-MX"/>
+        </w:rPr>
+        <w:t>Justificación</w:t>
+      </w:r>
+    </w:p>
+    <w:p>
+      <w:pPr>
+        <w:pStyle w:val="Prrafodelista"/>
+        <w:numPr>
+          <w:ilvl w:val="1"/>
+          <w:numId w:val="4"/>
+        </w:numPr>
+        <w:rPr>
+          <w:lang w:val="es-MX"/>
+        </w:rPr>
+      </w:pPr>
+      <w:r>
+        <w:rPr>
+          <w:lang w:val="es-MX"/>
+        </w:rPr>
+        <w:t>Objetivo</w:t>
+      </w:r>
+      <w:r>
+        <w:rPr>
+          <w:lang w:val="es-MX"/>
+        </w:rPr>
+        <w:t xml:space="preserve"> general</w:t>
+      </w:r>
+    </w:p>
+    <w:p>
+      <w:pPr>
+        <w:pStyle w:val="Prrafodelista"/>
+        <w:numPr>
+          <w:ilvl w:val="1"/>
+          <w:numId w:val="4"/>
+        </w:numPr>
+        <w:rPr>
+          <w:lang w:val="es-MX"/>
+        </w:rPr>
+      </w:pPr>
+      <w:r>
+        <w:rPr>
+          <w:lang w:val="es-MX"/>
+        </w:rPr>
+        <w:t>Objetivos específicos</w:t>
+      </w:r>
+    </w:p>
+    <w:p>
+      <w:pPr>
+        <w:pStyle w:val="Prrafodelista"/>
+        <w:numPr>
+          <w:ilvl w:val="0"/>
+          <w:numId w:val="4"/>
+        </w:numPr>
+        <w:rPr>
+          <w:lang w:val="es-MX"/>
+        </w:rPr>
+      </w:pPr>
+      <w:r>
+        <w:rPr>
+          <w:lang w:val="es-MX"/>
+        </w:rPr>
+        <w:t>Identificación de Necesidades y Especificaciones</w:t>
+      </w:r>
+    </w:p>
+    <w:p>
+      <w:pPr>
+        <w:pStyle w:val="Prrafodelista"/>
+        <w:numPr>
+          <w:ilvl w:val="0"/>
+          <w:numId w:val="4"/>
+        </w:numPr>
+        <w:rPr>
+          <w:lang w:val="es-MX"/>
+        </w:rPr>
+      </w:pPr>
+      <w:r>
+        <w:rPr>
+          <w:lang w:val="es-MX"/>
+        </w:rPr>
+        <w:t>Diseño conceptual</w:t>
+      </w:r>
+    </w:p>
+    <w:p>
+      <w:pPr>
+        <w:pStyle w:val="Prrafodelista"/>
+        <w:numPr>
+          <w:ilvl w:val="0"/>
+          <w:numId w:val="4"/>
+        </w:numPr>
+        <w:rPr>
+          <w:lang w:val="es-MX"/>
+        </w:rPr>
+      </w:pPr>
+      <w:r>
+        <w:rPr>
+          <w:lang w:val="es-MX"/>
+        </w:rPr>
+        <w:t>Diseño de configuración</w:t>
+      </w:r>
+    </w:p>
+    <w:p>
+      <w:pPr>
+        <w:pStyle w:val="Prrafodelista"/>
+        <w:numPr>
+          <w:ilvl w:val="0"/>
+          <w:numId w:val="4"/>
+        </w:numPr>
+      </w:pPr>
+      <w:r>
+        <w:t>Diseño de detalle</w:t>
+      </w:r>
+    </w:p>
+    <w:p>
+      <w:pPr>
+        <w:pStyle w:val="Prrafodelista"/>
+        <w:numPr>
+          <w:ilvl w:val="0"/>
+          <w:numId w:val="4"/>
+        </w:numPr>
+      </w:pPr>
+      <w:r>
+        <w:t>Fabricación de modelo funcional</w:t>
+      </w:r>
+    </w:p>
+    <w:p>
+      <w:pPr>
+        <w:pStyle w:val="Prrafodelista"/>
+        <w:numPr>
+          <w:ilvl w:val="0"/>
+          <w:numId w:val="4"/>
+        </w:numPr>
+      </w:pPr>
+      <w:r>
+        <w:t>Pruebas y Resultados</w:t>
+      </w:r>
+    </w:p>
+    <w:p>
+      <w:pPr>
+        <w:pStyle w:val="Prrafodelista"/>
+        <w:numPr>
+          <w:ilvl w:val="0"/>
+          <w:numId w:val="4"/>
+        </w:numPr>
+      </w:pPr>
+      <w:r>
+        <w:t>Conclusiones</w:t>
+      </w:r>
+    </w:p>
+    <w:p>
+      <w:pPr>
+        <w:pStyle w:val="Prrafodelista"/>
+        <w:numPr>
+          <w:ilvl w:val="0"/>
+          <w:numId w:val="4"/>
+        </w:numPr>
+      </w:pPr>
+      <w:r>
+        <w:t>Trabajo a futuro</w:t>
+      </w:r>
+    </w:p>
+    <w:p>
+      <w:pPr>
+        <w:pStyle w:val="Prrafodelista"/>
+        <w:numPr>
+          <w:ilvl w:val="0"/>
+          <w:numId w:val="4"/>
+        </w:numPr>
+        <w:rPr>
+          <w:lang w:val="es-MX"/>
+        </w:rPr>
+      </w:pPr>
+      <w:r>
+        <w:rPr>
+          <w:lang w:val="es-MX"/>
+        </w:rPr>
+        <w:t>Referencias</w:t>
+      </w:r>
+    </w:p>
+    <w:p>
+      <w:pPr>
+        <w:pStyle w:val="Prrafodelista"/>
+        <w:numPr>
+          <w:ilvl w:val="0"/>
+          <w:numId w:val="4"/>
+        </w:numPr>
+        <w:rPr>
+          <w:lang w:val="es-MX"/>
+        </w:rPr>
+      </w:pPr>
+      <w:r>
+        <w:rPr>
+          <w:lang w:val="es-MX"/>
+        </w:rPr>
+        <w:t>Índice de ilustraciones</w:t>
+      </w:r>
+    </w:p>
+    <w:p>
+      <w:pPr>
+        <w:pStyle w:val="Prrafodelista"/>
+        <w:numPr>
+          <w:ilvl w:val="0"/>
+          <w:numId w:val="4"/>
+        </w:numPr>
+        <w:rPr>
+          <w:lang w:val="es-MX"/>
+        </w:rPr>
+      </w:pPr>
+      <w:r>
+        <w:rPr>
+          <w:lang w:val="es-MX"/>
+        </w:rPr>
+        <w:t>Índice de gráficas</w:t>
+      </w:r>
+    </w:p>
+    <w:p>
+      <w:pPr>
+        <w:pStyle w:val="Prrafodelista"/>
+        <w:numPr>
+          <w:ilvl w:val="0"/>
+          <w:numId w:val="4"/>
+        </w:numPr>
+        <w:rPr>
+          <w:lang w:val="es-MX"/>
+        </w:rPr>
+      </w:pPr>
+      <w:r>
+        <w:rPr>
+          <w:lang w:val="es-MX"/>
+        </w:rPr>
+        <w:t>Índice de tablas</w:t>
+      </w:r>
+    </w:p>
+    <w:p>
+      <w:pPr>
+        <w:pStyle w:val="Prrafodelista"/>
+        <w:numPr>
+          <w:ilvl w:val="0"/>
+          <w:numId w:val="4"/>
+        </w:numPr>
+        <w:rPr>
+          <w:lang w:val="es-MX"/>
+        </w:rPr>
+      </w:pPr>
+      <w:r>
+        <w:rPr>
+          <w:lang w:val="es-MX"/>
+        </w:rPr>
+        <w:t>Apéndices</w:t>
+      </w:r>
       <w:bookmarkStart w:id="0" w:name="_GoBack"/>
       <w:bookmarkEnd w:id="0"/>
     </w:p>
@@ -2397,51 +2729,15 @@
   </w:abstractNum>
   <w:num w:numId="1">
     <w:abstractNumId w:val="1"/>
-    <w:lvlOverride w:ilvl="0"/>
-    <w:lvlOverride w:ilvl="1"/>
-    <w:lvlOverride w:ilvl="2"/>
-    <w:lvlOverride w:ilvl="3"/>
-    <w:lvlOverride w:ilvl="4"/>
-    <w:lvlOverride w:ilvl="5"/>
-    <w:lvlOverride w:ilvl="6"/>
-    <w:lvlOverride w:ilvl="7"/>
-    <w:lvlOverride w:ilvl="8"/>
   </w:num>
   <w:num w:numId="2">
     <w:abstractNumId w:val="3"/>
-    <w:lvlOverride w:ilvl="0"/>
-    <w:lvlOverride w:ilvl="1"/>
-    <w:lvlOverride w:ilvl="2"/>
-    <w:lvlOverride w:ilvl="3"/>
-    <w:lvlOverride w:ilvl="4"/>
-    <w:lvlOverride w:ilvl="5"/>
-    <w:lvlOverride w:ilvl="6"/>
-    <w:lvlOverride w:ilvl="7"/>
-    <w:lvlOverride w:ilvl="8"/>
   </w:num>
   <w:num w:numId="3">
     <w:abstractNumId w:val="0"/>
-    <w:lvlOverride w:ilvl="0"/>
-    <w:lvlOverride w:ilvl="1"/>
-    <w:lvlOverride w:ilvl="2"/>
-    <w:lvlOverride w:ilvl="3"/>
-    <w:lvlOverride w:ilvl="4"/>
-    <w:lvlOverride w:ilvl="5"/>
-    <w:lvlOverride w:ilvl="6"/>
-    <w:lvlOverride w:ilvl="7"/>
-    <w:lvlOverride w:ilvl="8"/>
   </w:num>
   <w:num w:numId="4">
     <w:abstractNumId w:val="2"/>
-    <w:lvlOverride w:ilvl="0"/>
-    <w:lvlOverride w:ilvl="1"/>
-    <w:lvlOverride w:ilvl="2"/>
-    <w:lvlOverride w:ilvl="3"/>
-    <w:lvlOverride w:ilvl="4"/>
-    <w:lvlOverride w:ilvl="5"/>
-    <w:lvlOverride w:ilvl="6"/>
-    <w:lvlOverride w:ilvl="7"/>
-    <w:lvlOverride w:ilvl="8"/>
   </w:num>
 </w:numbering>
 </file>
@@ -2569,6 +2865,7 @@
     <w:lsdException w:name="HTML Sample" w:semiHidden="1" w:unhideWhenUsed="1"/>
     <w:lsdException w:name="HTML Typewriter" w:semiHidden="1" w:unhideWhenUsed="1"/>
     <w:lsdException w:name="HTML Variable" w:semiHidden="1" w:unhideWhenUsed="1"/>
+    <w:lsdException w:name="Normal Table" w:semiHidden="1" w:unhideWhenUsed="1"/>
     <w:lsdException w:name="annotation subject" w:semiHidden="1" w:unhideWhenUsed="1"/>
     <w:lsdException w:name="No List" w:semiHidden="1" w:unhideWhenUsed="1"/>
     <w:lsdException w:name="Outline List 1" w:semiHidden="1" w:unhideWhenUsed="1"/>
@@ -2615,8 +2912,10 @@
     <w:lsdException w:name="Table Subtle 2" w:semiHidden="1" w:unhideWhenUsed="1"/>
     <w:lsdException w:name="Table Web 1" w:semiHidden="1" w:unhideWhenUsed="1"/>
     <w:lsdException w:name="Table Web 2" w:semiHidden="1" w:unhideWhenUsed="1"/>
+    <w:lsdException w:name="Table Web 3" w:semiHidden="1" w:unhideWhenUsed="1"/>
     <w:lsdException w:name="Balloon Text" w:semiHidden="1" w:unhideWhenUsed="1"/>
     <w:lsdException w:name="Table Grid" w:uiPriority="39"/>
+    <w:lsdException w:name="Table Theme" w:semiHidden="1" w:unhideWhenUsed="1"/>
     <w:lsdException w:name="Placeholder Text" w:semiHidden="1"/>
     <w:lsdException w:name="No Spacing" w:uiPriority="1" w:qFormat="1"/>
     <w:lsdException w:name="Light Shading" w:uiPriority="60"/>

</xml_diff>

<commit_message>
Indice especifico hasta Dconceptual
</commit_message>
<xml_diff>
--- a/RES-REVISIÓN DE TESIS.docx
+++ b/RES-REVISIÓN DE TESIS.docx
@@ -676,21 +676,7 @@
           <w:lang w:val="es-MX"/>
         </w:rPr>
         <w:lastRenderedPageBreak/>
-        <w:t xml:space="preserve">2019. Sistema de </w:t>
-      </w:r>
-      <w:proofErr w:type="spellStart"/>
-      <w:r>
-        <w:rPr>
-          <w:lang w:val="es-MX"/>
-        </w:rPr>
-        <w:t>IoT</w:t>
-      </w:r>
-      <w:proofErr w:type="spellEnd"/>
-      <w:r>
-        <w:rPr>
-          <w:lang w:val="es-MX"/>
-        </w:rPr>
-        <w:t xml:space="preserve"> para control de luminarias</w:t>
+        <w:t>2019. Sistema de IoT para control de luminarias</w:t>
       </w:r>
     </w:p>
     <w:p>
@@ -1016,21 +1002,7 @@
         <w:rPr>
           <w:lang w:val="es-MX"/>
         </w:rPr>
-        <w:t xml:space="preserve">2019. Desarrollo de un dispositivo tipo </w:t>
-      </w:r>
-      <w:proofErr w:type="gramStart"/>
-      <w:r>
-        <w:rPr>
-          <w:lang w:val="es-MX"/>
-        </w:rPr>
-        <w:t>wearable</w:t>
-      </w:r>
-      <w:proofErr w:type="gramEnd"/>
-      <w:r>
-        <w:rPr>
-          <w:lang w:val="es-MX"/>
-        </w:rPr>
-        <w:t xml:space="preserve"> orientado al entrenamiento HIIT utilizando aprendizaje supervisado.</w:t>
+        <w:t>2019. Desarrollo de un dispositivo tipo wearable orientado al entrenamiento HIIT utilizando aprendizaje supervisado.</w:t>
       </w:r>
     </w:p>
     <w:p>
@@ -2030,13 +2002,7 @@
         <w:rPr>
           <w:lang w:val="es-MX"/>
         </w:rPr>
-        <w:t>Objetivo</w:t>
-      </w:r>
-      <w:r>
-        <w:rPr>
-          <w:lang w:val="es-MX"/>
-        </w:rPr>
-        <w:t xml:space="preserve"> general</w:t>
+        <w:t>Objetivo general</w:t>
       </w:r>
     </w:p>
     <w:p>
@@ -2079,7 +2045,7 @@
       <w:pPr>
         <w:pStyle w:val="Prrafodelista"/>
         <w:numPr>
-          <w:ilvl w:val="0"/>
+          <w:ilvl w:val="1"/>
           <w:numId w:val="4"/>
         </w:numPr>
         <w:rPr>
@@ -2090,6 +2056,60 @@
         <w:rPr>
           <w:lang w:val="es-MX"/>
         </w:rPr>
+        <w:t>Necesidades por sistema</w:t>
+      </w:r>
+    </w:p>
+    <w:p>
+      <w:pPr>
+        <w:pStyle w:val="Prrafodelista"/>
+        <w:numPr>
+          <w:ilvl w:val="1"/>
+          <w:numId w:val="4"/>
+        </w:numPr>
+        <w:rPr>
+          <w:lang w:val="es-MX"/>
+        </w:rPr>
+      </w:pPr>
+      <w:r>
+        <w:rPr>
+          <w:lang w:val="es-MX"/>
+        </w:rPr>
+        <w:t>Especificaciones por sistema</w:t>
+      </w:r>
+    </w:p>
+    <w:p>
+      <w:pPr>
+        <w:pStyle w:val="Prrafodelista"/>
+        <w:numPr>
+          <w:ilvl w:val="1"/>
+          <w:numId w:val="4"/>
+        </w:numPr>
+        <w:rPr>
+          <w:lang w:val="es-MX"/>
+        </w:rPr>
+      </w:pPr>
+      <w:r>
+        <w:rPr>
+          <w:lang w:val="es-MX"/>
+        </w:rPr>
+        <w:t>Restricciones por sistema</w:t>
+      </w:r>
+    </w:p>
+    <w:p>
+      <w:pPr>
+        <w:pStyle w:val="Prrafodelista"/>
+        <w:numPr>
+          <w:ilvl w:val="0"/>
+          <w:numId w:val="4"/>
+        </w:numPr>
+        <w:rPr>
+          <w:lang w:val="es-MX"/>
+        </w:rPr>
+      </w:pPr>
+      <w:r>
+        <w:rPr>
+          <w:lang w:val="es-MX"/>
+        </w:rPr>
         <w:t>Diseño conceptual</w:t>
       </w:r>
     </w:p>
@@ -2097,7 +2117,7 @@
       <w:pPr>
         <w:pStyle w:val="Prrafodelista"/>
         <w:numPr>
-          <w:ilvl w:val="0"/>
+          <w:ilvl w:val="1"/>
           <w:numId w:val="4"/>
         </w:numPr>
         <w:rPr>
@@ -2108,6 +2128,78 @@
         <w:rPr>
           <w:lang w:val="es-MX"/>
         </w:rPr>
+        <w:t>Sistematización</w:t>
+      </w:r>
+    </w:p>
+    <w:p>
+      <w:pPr>
+        <w:pStyle w:val="Prrafodelista"/>
+        <w:numPr>
+          <w:ilvl w:val="1"/>
+          <w:numId w:val="4"/>
+        </w:numPr>
+        <w:rPr>
+          <w:lang w:val="es-MX"/>
+        </w:rPr>
+      </w:pPr>
+      <w:r>
+        <w:rPr>
+          <w:lang w:val="es-MX"/>
+        </w:rPr>
+        <w:t>Generaciones de conceptos</w:t>
+      </w:r>
+    </w:p>
+    <w:p>
+      <w:pPr>
+        <w:pStyle w:val="Prrafodelista"/>
+        <w:numPr>
+          <w:ilvl w:val="1"/>
+          <w:numId w:val="4"/>
+        </w:numPr>
+        <w:rPr>
+          <w:lang w:val="es-MX"/>
+        </w:rPr>
+      </w:pPr>
+      <w:r>
+        <w:rPr>
+          <w:lang w:val="es-MX"/>
+        </w:rPr>
+        <w:t>Diagrama de bloques</w:t>
+      </w:r>
+    </w:p>
+    <w:p>
+      <w:pPr>
+        <w:pStyle w:val="Prrafodelista"/>
+        <w:numPr>
+          <w:ilvl w:val="1"/>
+          <w:numId w:val="4"/>
+        </w:numPr>
+        <w:rPr>
+          <w:lang w:val="es-MX"/>
+        </w:rPr>
+      </w:pPr>
+      <w:r>
+        <w:rPr>
+          <w:lang w:val="es-MX"/>
+        </w:rPr>
+        <w:t>Generación, selección y evaluación de conceptos</w:t>
+      </w:r>
+    </w:p>
+    <w:p>
+      <w:pPr>
+        <w:pStyle w:val="Prrafodelista"/>
+        <w:numPr>
+          <w:ilvl w:val="0"/>
+          <w:numId w:val="4"/>
+        </w:numPr>
+        <w:rPr>
+          <w:lang w:val="es-MX"/>
+        </w:rPr>
+      </w:pPr>
+      <w:r>
+        <w:rPr>
+          <w:lang w:val="es-MX"/>
+        </w:rPr>
         <w:t>Diseño de configuración</w:t>
       </w:r>
     </w:p>
@@ -2115,153 +2207,790 @@
       <w:pPr>
         <w:pStyle w:val="Prrafodelista"/>
         <w:numPr>
-          <w:ilvl w:val="0"/>
+          <w:ilvl w:val="1"/>
           <w:numId w:val="4"/>
         </w:numPr>
+        <w:rPr>
+          <w:lang w:val="es-MX"/>
+        </w:rPr>
+      </w:pPr>
+      <w:r>
+        <w:rPr>
+          <w:lang w:val="es-MX"/>
+        </w:rPr>
+        <w:t>Configuraciones por sistema</w:t>
+      </w:r>
+    </w:p>
+    <w:p>
+      <w:pPr>
+        <w:pStyle w:val="Prrafodelista"/>
+        <w:numPr>
+          <w:ilvl w:val="1"/>
+          <w:numId w:val="4"/>
+        </w:numPr>
+        <w:rPr>
+          <w:lang w:val="es-MX"/>
+        </w:rPr>
+      </w:pPr>
+      <w:r>
+        <w:rPr>
+          <w:lang w:val="es-MX"/>
+        </w:rPr>
+        <w:t>Configuración general</w:t>
+      </w:r>
+    </w:p>
+    <w:p>
+      <w:pPr>
+        <w:pStyle w:val="Prrafodelista"/>
+        <w:numPr>
+          <w:ilvl w:val="0"/>
+          <w:numId w:val="4"/>
+        </w:numPr>
       </w:pPr>
       <w:r>
         <w:t>Diseño de detalle</w:t>
-      </w:r>
-    </w:p>
-    <w:p>
-      <w:pPr>
-        <w:pStyle w:val="Prrafodelista"/>
-        <w:numPr>
-          <w:ilvl w:val="0"/>
-          <w:numId w:val="4"/>
-        </w:numPr>
-      </w:pPr>
-      <w:r>
-        <w:t>Fabricación de modelo funcional</w:t>
-      </w:r>
-    </w:p>
-    <w:p>
-      <w:pPr>
-        <w:pStyle w:val="Prrafodelista"/>
-        <w:numPr>
-          <w:ilvl w:val="0"/>
-          <w:numId w:val="4"/>
-        </w:numPr>
-      </w:pPr>
-      <w:r>
-        <w:t>Pruebas y Resultados</w:t>
-      </w:r>
-    </w:p>
-    <w:p>
-      <w:pPr>
-        <w:pStyle w:val="Prrafodelista"/>
-        <w:numPr>
-          <w:ilvl w:val="0"/>
-          <w:numId w:val="4"/>
-        </w:numPr>
-      </w:pPr>
-      <w:r>
-        <w:t>Conclusiones</w:t>
-      </w:r>
-    </w:p>
-    <w:p>
-      <w:pPr>
-        <w:pStyle w:val="Prrafodelista"/>
-        <w:numPr>
-          <w:ilvl w:val="0"/>
-          <w:numId w:val="4"/>
-        </w:numPr>
-      </w:pPr>
-      <w:r>
-        <w:t>Trabajo a futuro</w:t>
-      </w:r>
-    </w:p>
-    <w:p>
-      <w:pPr>
-        <w:pStyle w:val="Prrafodelista"/>
-        <w:numPr>
-          <w:ilvl w:val="0"/>
-          <w:numId w:val="4"/>
-        </w:numPr>
-        <w:rPr>
-          <w:lang w:val="es-MX"/>
-        </w:rPr>
-      </w:pPr>
-      <w:r>
-        <w:rPr>
-          <w:lang w:val="es-MX"/>
-        </w:rPr>
-        <w:t>Referencias</w:t>
-      </w:r>
-    </w:p>
-    <w:p>
-      <w:pPr>
-        <w:pStyle w:val="Prrafodelista"/>
-        <w:numPr>
-          <w:ilvl w:val="0"/>
-          <w:numId w:val="4"/>
-        </w:numPr>
-        <w:rPr>
-          <w:lang w:val="es-MX"/>
-        </w:rPr>
-      </w:pPr>
-      <w:r>
-        <w:rPr>
-          <w:lang w:val="es-MX"/>
-        </w:rPr>
-        <w:t>Índice de ilustraciones</w:t>
-      </w:r>
-    </w:p>
-    <w:p>
-      <w:pPr>
-        <w:pStyle w:val="Prrafodelista"/>
-        <w:numPr>
-          <w:ilvl w:val="0"/>
-          <w:numId w:val="4"/>
-        </w:numPr>
-        <w:rPr>
-          <w:lang w:val="es-MX"/>
-        </w:rPr>
-      </w:pPr>
-      <w:r>
-        <w:rPr>
-          <w:lang w:val="es-MX"/>
-        </w:rPr>
-        <w:t>Índice de gráficas</w:t>
-      </w:r>
-    </w:p>
-    <w:p>
-      <w:pPr>
-        <w:pStyle w:val="Prrafodelista"/>
-        <w:numPr>
-          <w:ilvl w:val="0"/>
-          <w:numId w:val="4"/>
-        </w:numPr>
-        <w:rPr>
-          <w:lang w:val="es-MX"/>
-        </w:rPr>
-      </w:pPr>
-      <w:r>
-        <w:rPr>
-          <w:lang w:val="es-MX"/>
-        </w:rPr>
-        <w:t>Índice de tablas</w:t>
-      </w:r>
-    </w:p>
-    <w:p>
-      <w:pPr>
-        <w:pStyle w:val="Prrafodelista"/>
-        <w:numPr>
-          <w:ilvl w:val="0"/>
-          <w:numId w:val="4"/>
-        </w:numPr>
-        <w:rPr>
-          <w:lang w:val="es-MX"/>
-        </w:rPr>
-      </w:pPr>
-      <w:r>
-        <w:rPr>
-          <w:lang w:val="es-MX"/>
-        </w:rPr>
-        <w:t>Apéndices</w:t>
       </w:r>
       <w:bookmarkStart w:id="0" w:name="_GoBack"/>
       <w:bookmarkEnd w:id="0"/>
+    </w:p>
+    <w:p>
+      <w:pPr>
+        <w:pStyle w:val="Prrafodelista"/>
+        <w:numPr>
+          <w:ilvl w:val="0"/>
+          <w:numId w:val="4"/>
+        </w:numPr>
+      </w:pPr>
+      <w:r>
+        <w:t>Fabricación de modelo funcional</w:t>
+      </w:r>
+    </w:p>
+    <w:p>
+      <w:pPr>
+        <w:pStyle w:val="Prrafodelista"/>
+        <w:numPr>
+          <w:ilvl w:val="0"/>
+          <w:numId w:val="4"/>
+        </w:numPr>
+      </w:pPr>
+      <w:r>
+        <w:t>Pruebas y Resultados</w:t>
+      </w:r>
+    </w:p>
+    <w:p>
+      <w:pPr>
+        <w:pStyle w:val="Prrafodelista"/>
+        <w:numPr>
+          <w:ilvl w:val="0"/>
+          <w:numId w:val="4"/>
+        </w:numPr>
+      </w:pPr>
+      <w:r>
+        <w:t>Conclusiones</w:t>
+      </w:r>
+    </w:p>
+    <w:p>
+      <w:pPr>
+        <w:pStyle w:val="Prrafodelista"/>
+        <w:numPr>
+          <w:ilvl w:val="0"/>
+          <w:numId w:val="4"/>
+        </w:numPr>
+      </w:pPr>
+      <w:r>
+        <w:t>Trabajo a futuro</w:t>
+      </w:r>
+    </w:p>
+    <w:p>
+      <w:pPr>
+        <w:pStyle w:val="Prrafodelista"/>
+        <w:numPr>
+          <w:ilvl w:val="0"/>
+          <w:numId w:val="4"/>
+        </w:numPr>
+        <w:rPr>
+          <w:lang w:val="es-MX"/>
+        </w:rPr>
+      </w:pPr>
+      <w:r>
+        <w:rPr>
+          <w:lang w:val="es-MX"/>
+        </w:rPr>
+        <w:t>Referencias</w:t>
+      </w:r>
+    </w:p>
+    <w:p>
+      <w:pPr>
+        <w:pStyle w:val="Prrafodelista"/>
+        <w:numPr>
+          <w:ilvl w:val="0"/>
+          <w:numId w:val="4"/>
+        </w:numPr>
+        <w:rPr>
+          <w:lang w:val="es-MX"/>
+        </w:rPr>
+      </w:pPr>
+      <w:r>
+        <w:rPr>
+          <w:lang w:val="es-MX"/>
+        </w:rPr>
+        <w:t>Índice de ilustraciones</w:t>
+      </w:r>
+    </w:p>
+    <w:p>
+      <w:pPr>
+        <w:pStyle w:val="Prrafodelista"/>
+        <w:numPr>
+          <w:ilvl w:val="0"/>
+          <w:numId w:val="4"/>
+        </w:numPr>
+        <w:rPr>
+          <w:lang w:val="es-MX"/>
+        </w:rPr>
+      </w:pPr>
+      <w:r>
+        <w:rPr>
+          <w:lang w:val="es-MX"/>
+        </w:rPr>
+        <w:t>Índice de gráficas</w:t>
+      </w:r>
+    </w:p>
+    <w:p>
+      <w:pPr>
+        <w:pStyle w:val="Prrafodelista"/>
+        <w:numPr>
+          <w:ilvl w:val="0"/>
+          <w:numId w:val="4"/>
+        </w:numPr>
+        <w:rPr>
+          <w:lang w:val="es-MX"/>
+        </w:rPr>
+      </w:pPr>
+      <w:r>
+        <w:rPr>
+          <w:lang w:val="es-MX"/>
+        </w:rPr>
+        <w:t>Índice de tablas</w:t>
+      </w:r>
+    </w:p>
+    <w:p>
+      <w:pPr>
+        <w:pStyle w:val="Prrafodelista"/>
+        <w:numPr>
+          <w:ilvl w:val="0"/>
+          <w:numId w:val="4"/>
+        </w:numPr>
+        <w:rPr>
+          <w:lang w:val="es-MX"/>
+        </w:rPr>
+      </w:pPr>
+      <w:r>
+        <w:rPr>
+          <w:lang w:val="es-MX"/>
+        </w:rPr>
+        <w:t>Apéndices</w:t>
+      </w:r>
+    </w:p>
+    <w:p>
+      <w:pPr>
+        <w:rPr>
+          <w:lang w:val="es-MX"/>
+        </w:rPr>
+      </w:pPr>
+    </w:p>
+    <w:p>
+      <w:pPr>
+        <w:rPr>
+          <w:lang w:val="es-MX"/>
+        </w:rPr>
+      </w:pPr>
+    </w:p>
+    <w:p>
+      <w:pPr>
+        <w:rPr>
+          <w:lang w:val="es-MX"/>
+        </w:rPr>
+      </w:pPr>
+    </w:p>
+    <w:p>
+      <w:pPr>
+        <w:rPr>
+          <w:lang w:val="es-MX"/>
+        </w:rPr>
+      </w:pPr>
+    </w:p>
+    <w:p>
+      <w:pPr>
+        <w:rPr>
+          <w:lang w:val="es-MX"/>
+        </w:rPr>
+      </w:pPr>
+    </w:p>
+    <w:p>
+      <w:pPr>
+        <w:rPr>
+          <w:lang w:val="es-MX"/>
+        </w:rPr>
+      </w:pPr>
+    </w:p>
+    <w:p>
+      <w:pPr>
+        <w:rPr>
+          <w:lang w:val="es-MX"/>
+        </w:rPr>
+      </w:pPr>
+    </w:p>
+    <w:p>
+      <w:pPr>
+        <w:rPr>
+          <w:lang w:val="es-MX"/>
+        </w:rPr>
+      </w:pPr>
+    </w:p>
+    <w:p>
+      <w:pPr>
+        <w:rPr>
+          <w:lang w:val="es-MX"/>
+        </w:rPr>
+      </w:pPr>
+    </w:p>
+    <w:p>
+      <w:pPr>
+        <w:rPr>
+          <w:lang w:val="es-MX"/>
+        </w:rPr>
+      </w:pPr>
+    </w:p>
+    <w:p>
+      <w:pPr>
+        <w:rPr>
+          <w:lang w:val="es-MX"/>
+        </w:rPr>
+      </w:pPr>
+    </w:p>
+    <w:p>
+      <w:pPr>
+        <w:rPr>
+          <w:lang w:val="es-MX"/>
+        </w:rPr>
+      </w:pPr>
+    </w:p>
+    <w:p>
+      <w:pPr>
+        <w:rPr>
+          <w:lang w:val="es-MX"/>
+        </w:rPr>
+      </w:pPr>
+    </w:p>
+    <w:p>
+      <w:pPr>
+        <w:rPr>
+          <w:lang w:val="es-MX"/>
+        </w:rPr>
+      </w:pPr>
+    </w:p>
+    <w:p>
+      <w:pPr>
+        <w:rPr>
+          <w:lang w:val="es-MX"/>
+        </w:rPr>
+      </w:pPr>
+    </w:p>
+    <w:p>
+      <w:pPr>
+        <w:rPr>
+          <w:lang w:val="es-MX"/>
+        </w:rPr>
+      </w:pPr>
+    </w:p>
+    <w:p>
+      <w:pPr>
+        <w:rPr>
+          <w:lang w:val="es-MX"/>
+        </w:rPr>
+      </w:pPr>
+    </w:p>
+    <w:p>
+      <w:pPr>
+        <w:rPr>
+          <w:lang w:val="es-MX"/>
+        </w:rPr>
+      </w:pPr>
+    </w:p>
+    <w:p>
+      <w:pPr>
+        <w:rPr>
+          <w:lang w:val="es-MX"/>
+        </w:rPr>
+      </w:pPr>
+    </w:p>
+    <w:p>
+      <w:pPr>
+        <w:rPr>
+          <w:lang w:val="es-MX"/>
+        </w:rPr>
+      </w:pPr>
+    </w:p>
+    <w:p>
+      <w:pPr>
+        <w:rPr>
+          <w:lang w:val="es-MX"/>
+        </w:rPr>
+      </w:pPr>
+    </w:p>
+    <w:p>
+      <w:pPr>
+        <w:rPr>
+          <w:lang w:val="es-MX"/>
+        </w:rPr>
+      </w:pPr>
+    </w:p>
+    <w:p>
+      <w:pPr>
+        <w:rPr>
+          <w:lang w:val="es-MX"/>
+        </w:rPr>
+      </w:pPr>
+    </w:p>
+    <w:p>
+      <w:pPr>
+        <w:rPr>
+          <w:lang w:val="es-MX"/>
+        </w:rPr>
+      </w:pPr>
+    </w:p>
+    <w:p>
+      <w:pPr>
+        <w:rPr>
+          <w:lang w:val="es-MX"/>
+        </w:rPr>
+      </w:pPr>
+    </w:p>
+    <w:p>
+      <w:pPr>
+        <w:rPr>
+          <w:lang w:val="es-MX"/>
+        </w:rPr>
+      </w:pPr>
+    </w:p>
+    <w:p>
+      <w:pPr>
+        <w:rPr>
+          <w:lang w:val="es-MX"/>
+        </w:rPr>
+      </w:pPr>
+    </w:p>
+    <w:p>
+      <w:pPr>
+        <w:rPr>
+          <w:lang w:val="es-MX"/>
+        </w:rPr>
+      </w:pPr>
+    </w:p>
+    <w:p>
+      <w:pPr>
+        <w:rPr>
+          <w:lang w:val="es-MX"/>
+        </w:rPr>
+      </w:pPr>
+    </w:p>
+    <w:p>
+      <w:pPr>
+        <w:rPr>
+          <w:lang w:val="es-MX"/>
+        </w:rPr>
+      </w:pPr>
+    </w:p>
+    <w:p>
+      <w:pPr>
+        <w:rPr>
+          <w:lang w:val="es-MX"/>
+        </w:rPr>
+      </w:pPr>
+    </w:p>
+    <w:p>
+      <w:pPr>
+        <w:rPr>
+          <w:lang w:val="es-MX"/>
+        </w:rPr>
+      </w:pPr>
+    </w:p>
+    <w:p>
+      <w:pPr>
+        <w:rPr>
+          <w:lang w:val="es-MX"/>
+        </w:rPr>
+      </w:pPr>
+    </w:p>
+    <w:p>
+      <w:pPr>
+        <w:rPr>
+          <w:lang w:val="es-MX"/>
+        </w:rPr>
+      </w:pPr>
+    </w:p>
+    <w:p>
+      <w:pPr>
+        <w:rPr>
+          <w:lang w:val="es-MX"/>
+        </w:rPr>
+      </w:pPr>
+    </w:p>
+    <w:p>
+      <w:pPr>
+        <w:rPr>
+          <w:lang w:val="es-MX"/>
+        </w:rPr>
+      </w:pPr>
+    </w:p>
+    <w:p>
+      <w:pPr>
+        <w:rPr>
+          <w:lang w:val="es-MX"/>
+        </w:rPr>
+      </w:pPr>
+    </w:p>
+    <w:p>
+      <w:pPr>
+        <w:rPr>
+          <w:lang w:val="es-MX"/>
+        </w:rPr>
+      </w:pPr>
+    </w:p>
+    <w:p>
+      <w:pPr>
+        <w:rPr>
+          <w:lang w:val="es-MX"/>
+        </w:rPr>
+      </w:pPr>
+    </w:p>
+    <w:p>
+      <w:pPr>
+        <w:rPr>
+          <w:lang w:val="es-MX"/>
+        </w:rPr>
+      </w:pPr>
+    </w:p>
+    <w:p>
+      <w:pPr>
+        <w:rPr>
+          <w:lang w:val="es-MX"/>
+        </w:rPr>
+      </w:pPr>
+    </w:p>
+    <w:p>
+      <w:pPr>
+        <w:rPr>
+          <w:lang w:val="es-MX"/>
+        </w:rPr>
+      </w:pPr>
+    </w:p>
+    <w:p>
+      <w:pPr>
+        <w:rPr>
+          <w:lang w:val="es-MX"/>
+        </w:rPr>
+      </w:pPr>
+    </w:p>
+    <w:p>
+      <w:pPr>
+        <w:rPr>
+          <w:lang w:val="es-MX"/>
+        </w:rPr>
+      </w:pPr>
+    </w:p>
+    <w:p>
+      <w:pPr>
+        <w:rPr>
+          <w:lang w:val="es-MX"/>
+        </w:rPr>
+      </w:pPr>
+    </w:p>
+    <w:p>
+      <w:pPr>
+        <w:rPr>
+          <w:lang w:val="es-MX"/>
+        </w:rPr>
+      </w:pPr>
+    </w:p>
+    <w:p>
+      <w:pPr>
+        <w:rPr>
+          <w:lang w:val="es-MX"/>
+        </w:rPr>
+      </w:pPr>
+    </w:p>
+    <w:p>
+      <w:pPr>
+        <w:rPr>
+          <w:lang w:val="es-MX"/>
+        </w:rPr>
+      </w:pPr>
+    </w:p>
+    <w:p>
+      <w:pPr>
+        <w:rPr>
+          <w:lang w:val="es-MX"/>
+        </w:rPr>
+      </w:pPr>
+    </w:p>
+    <w:p>
+      <w:pPr>
+        <w:rPr>
+          <w:lang w:val="es-MX"/>
+        </w:rPr>
+      </w:pPr>
+    </w:p>
+    <w:p>
+      <w:pPr>
+        <w:rPr>
+          <w:lang w:val="es-MX"/>
+        </w:rPr>
+      </w:pPr>
+    </w:p>
+    <w:p>
+      <w:pPr>
+        <w:rPr>
+          <w:lang w:val="es-MX"/>
+        </w:rPr>
+      </w:pPr>
+    </w:p>
+    <w:p>
+      <w:pPr>
+        <w:rPr>
+          <w:lang w:val="es-MX"/>
+        </w:rPr>
+      </w:pPr>
+    </w:p>
+    <w:p>
+      <w:pPr>
+        <w:rPr>
+          <w:lang w:val="es-MX"/>
+        </w:rPr>
+      </w:pPr>
+    </w:p>
+    <w:p>
+      <w:pPr>
+        <w:rPr>
+          <w:lang w:val="es-MX"/>
+        </w:rPr>
+      </w:pPr>
+    </w:p>
+    <w:p>
+      <w:pPr>
+        <w:rPr>
+          <w:lang w:val="es-MX"/>
+        </w:rPr>
+      </w:pPr>
+    </w:p>
+    <w:p>
+      <w:pPr>
+        <w:rPr>
+          <w:lang w:val="es-MX"/>
+        </w:rPr>
+      </w:pPr>
+    </w:p>
+    <w:p>
+      <w:pPr>
+        <w:rPr>
+          <w:lang w:val="es-MX"/>
+        </w:rPr>
+      </w:pPr>
+    </w:p>
+    <w:p>
+      <w:pPr>
+        <w:rPr>
+          <w:lang w:val="es-MX"/>
+        </w:rPr>
+      </w:pPr>
+    </w:p>
+    <w:p>
+      <w:pPr>
+        <w:rPr>
+          <w:lang w:val="es-MX"/>
+        </w:rPr>
+      </w:pPr>
+      <w:r>
+        <w:rPr>
+          <w:lang w:val="es-MX"/>
+        </w:rPr>
+        <w:t>Agradecimientos</w:t>
+      </w:r>
+    </w:p>
+    <w:p>
+      <w:pPr>
+        <w:rPr>
+          <w:lang w:val="es-MX"/>
+        </w:rPr>
+      </w:pPr>
+      <w:r>
+        <w:rPr>
+          <w:lang w:val="es-MX"/>
+        </w:rPr>
+        <w:t>A mis padres</w:t>
+      </w:r>
+      <w:r>
+        <w:rPr>
+          <w:lang w:val="es-MX"/>
+        </w:rPr>
+        <w:t>,</w:t>
+      </w:r>
+      <w:r>
+        <w:rPr>
+          <w:lang w:val="es-MX"/>
+        </w:rPr>
+        <w:t xml:space="preserve"> por </w:t>
+      </w:r>
+      <w:r>
+        <w:rPr>
+          <w:lang w:val="es-MX"/>
+        </w:rPr>
+        <w:t xml:space="preserve">su apoyo incondicional en mi formación académica y por la confianza que siempre </w:t>
+      </w:r>
+      <w:r>
+        <w:rPr>
+          <w:lang w:val="es-MX"/>
+        </w:rPr>
+        <w:t>me dan en mi vida profesional</w:t>
+      </w:r>
+      <w:r>
+        <w:rPr>
+          <w:lang w:val="es-MX"/>
+        </w:rPr>
+        <w:t xml:space="preserve">. </w:t>
+      </w:r>
+    </w:p>
+    <w:p>
+      <w:pPr>
+        <w:rPr>
+          <w:lang w:val="es-MX"/>
+        </w:rPr>
+      </w:pPr>
+      <w:r>
+        <w:rPr>
+          <w:lang w:val="es-MX"/>
+        </w:rPr>
+        <w:t>A mis hermanas</w:t>
+      </w:r>
+      <w:r>
+        <w:rPr>
+          <w:lang w:val="es-MX"/>
+        </w:rPr>
+        <w:t>,</w:t>
+      </w:r>
+      <w:r>
+        <w:rPr>
+          <w:lang w:val="es-MX"/>
+        </w:rPr>
+        <w:t xml:space="preserve"> por sus ejemplos como profesionistas y apoyo para cumplir mis metas y objetivos.</w:t>
+      </w:r>
+    </w:p>
+    <w:p>
+      <w:pPr>
+        <w:rPr>
+          <w:lang w:val="es-MX"/>
+        </w:rPr>
+      </w:pPr>
+      <w:r>
+        <w:rPr>
+          <w:lang w:val="es-MX"/>
+        </w:rPr>
+        <w:t>A mi familia en general</w:t>
+      </w:r>
+      <w:r>
+        <w:rPr>
+          <w:lang w:val="es-MX"/>
+        </w:rPr>
+        <w:t>,</w:t>
+      </w:r>
+      <w:r>
+        <w:rPr>
+          <w:lang w:val="es-MX"/>
+        </w:rPr>
+        <w:t xml:space="preserve"> por su confianza y apoyo en cada momento </w:t>
+      </w:r>
+      <w:r>
+        <w:rPr>
+          <w:lang w:val="es-MX"/>
+        </w:rPr>
+        <w:t>mi vida</w:t>
+      </w:r>
+    </w:p>
+    <w:p>
+      <w:pPr>
+        <w:rPr>
+          <w:lang w:val="es-MX"/>
+        </w:rPr>
+      </w:pPr>
+      <w:r>
+        <w:rPr>
+          <w:lang w:val="es-MX"/>
+        </w:rPr>
+        <w:t>A mis amigos, Zorrilla, Poncho, Zippi, Jasiel y Gustavo por la inspiración que me dieron por su forma de trabajo.</w:t>
+      </w:r>
+    </w:p>
+    <w:p>
+      <w:pPr>
+        <w:rPr>
+          <w:lang w:val="es-MX"/>
+        </w:rPr>
+      </w:pPr>
+    </w:p>
+    <w:p>
+      <w:pPr>
+        <w:rPr>
+          <w:lang w:val="es-MX"/>
+        </w:rPr>
+      </w:pPr>
+    </w:p>
+    <w:p>
+      <w:pPr>
+        <w:rPr>
+          <w:lang w:val="es-MX"/>
+        </w:rPr>
+      </w:pPr>
+    </w:p>
+    <w:p>
+      <w:pPr>
+        <w:rPr>
+          <w:lang w:val="es-MX"/>
+        </w:rPr>
+      </w:pPr>
+    </w:p>
+    <w:p>
+      <w:pPr>
+        <w:rPr>
+          <w:lang w:val="es-MX"/>
+        </w:rPr>
+      </w:pPr>
+    </w:p>
+    <w:p>
+      <w:pPr>
+        <w:rPr>
+          <w:lang w:val="es-MX"/>
+        </w:rPr>
+      </w:pPr>
+    </w:p>
+    <w:p>
+      <w:pPr>
+        <w:rPr>
+          <w:lang w:val="es-MX"/>
+        </w:rPr>
+      </w:pPr>
+    </w:p>
+    <w:p>
+      <w:pPr>
+        <w:rPr>
+          <w:lang w:val="es-MX"/>
+        </w:rPr>
+      </w:pPr>
+    </w:p>
+    <w:p>
+      <w:pPr>
+        <w:rPr>
+          <w:lang w:val="es-MX"/>
+        </w:rPr>
+      </w:pPr>
     </w:p>
     <w:sectPr>
       <w:pgSz w:w="11906" w:h="16838"/>

</xml_diff>